<commit_message>
Del Junk files --Luke
</commit_message>
<xml_diff>
--- a/Documents/Sponsor Levels - Bionic Badgers Of Wyoming.docx
+++ b/Documents/Sponsor Levels - Bionic Badgers Of Wyoming.docx
@@ -13,8 +13,10 @@
         <w:rPr>
           <w:rStyle w:val="BookTitle"/>
         </w:rPr>
-        <w:t>Sponsor’s</w:t>
-      </w:r>
+        <w:t>Sponsor</w:t>
+      </w:r>
+      <w:bookmarkStart w:id="0" w:name="_GoBack"/>
+      <w:bookmarkEnd w:id="0"/>
       <w:r>
         <w:rPr>
           <w:rStyle w:val="BookTitle"/>
@@ -117,8 +119,6 @@
       <w:r>
         <w:t xml:space="preserve"> l</w:t>
       </w:r>
-      <w:bookmarkStart w:id="0" w:name="_GoBack"/>
-      <w:bookmarkEnd w:id="0"/>
       <w:r>
         <w:t>ogo displayed</w:t>
       </w:r>
@@ -1370,7 +1370,7 @@
       </w:pPr>
     </w:pPrDefault>
   </w:docDefaults>
-  <w:latentStyles w:defLockedState="0" w:defUIPriority="99" w:defSemiHidden="0" w:defUnhideWhenUsed="0" w:defQFormat="0" w:count="375">
+  <w:latentStyles w:defLockedState="0" w:defUIPriority="99" w:defSemiHidden="0" w:defUnhideWhenUsed="0" w:defQFormat="0" w:count="377">
     <w:lsdException w:name="Normal" w:uiPriority="0" w:qFormat="1"/>
     <w:lsdException w:name="heading 1" w:uiPriority="9" w:qFormat="1"/>
     <w:lsdException w:name="heading 2" w:semiHidden="1" w:uiPriority="9" w:unhideWhenUsed="1" w:qFormat="1"/>
@@ -1519,11 +1519,11 @@
     <w:lsdException w:name="Table Elegant" w:semiHidden="1" w:unhideWhenUsed="1"/>
     <w:lsdException w:name="Table Professional" w:semiHidden="1" w:unhideWhenUsed="1"/>
     <w:lsdException w:name="Table Subtle 1" w:semiHidden="1" w:unhideWhenUsed="1"/>
+    <w:lsdException w:name="Table Subtle 2" w:semiHidden="1" w:unhideWhenUsed="1"/>
     <w:lsdException w:name="Table Web 1" w:semiHidden="1" w:unhideWhenUsed="1"/>
-    <w:lsdException w:name="Table Web 2" w:semiHidden="1" w:unhideWhenUsed="1"/>
+    <w:lsdException w:name="Table Web 3" w:semiHidden="1" w:unhideWhenUsed="1"/>
     <w:lsdException w:name="Balloon Text" w:semiHidden="1" w:unhideWhenUsed="1"/>
     <w:lsdException w:name="Table Grid" w:uiPriority="39"/>
-    <w:lsdException w:name="Table Theme" w:semiHidden="1" w:unhideWhenUsed="1"/>
     <w:lsdException w:name="Placeholder Text" w:semiHidden="1"/>
     <w:lsdException w:name="No Spacing" w:uiPriority="1" w:qFormat="1"/>
     <w:lsdException w:name="Light Shading" w:uiPriority="60"/>
@@ -1743,6 +1743,8 @@
     <w:lsdException w:name="Smart Hyperlink" w:semiHidden="1" w:unhideWhenUsed="1"/>
     <w:lsdException w:name="Hashtag" w:semiHidden="1" w:unhideWhenUsed="1"/>
     <w:lsdException w:name="Unresolved Mention" w:semiHidden="1" w:unhideWhenUsed="1"/>
+    <w:lsdException w:name="Smart Link" w:semiHidden="1" w:unhideWhenUsed="1"/>
+    <w:lsdException w:name="Smart Link Error" w:semiHidden="1" w:unhideWhenUsed="1"/>
   </w:latentStyles>
   <w:style w:type="paragraph" w:default="1" w:styleId="Normal">
     <w:name w:val="Normal"/>

</xml_diff>